<commit_message>
Update Laporan Tucil 1 Stima 13518112.docx
</commit_message>
<xml_diff>
--- a/FIX/Laporan Tucil 1 Stima 13518112.docx
+++ b/FIX/Laporan Tucil 1 Stima 13518112.docx
@@ -15851,8 +15851,8 @@
       </w:tblPr>
       <w:tblGrid>
         <w:gridCol w:w="723"/>
-        <w:gridCol w:w="4596"/>
-        <w:gridCol w:w="4887"/>
+        <w:gridCol w:w="4664"/>
+        <w:gridCol w:w="4819"/>
       </w:tblGrid>
       <w:tr>
         <w:trPr>
@@ -15889,7 +15889,7 @@
         </w:tc>
         <w:tc>
           <w:tcPr>
-            <w:tcW w:w="4596" w:type="dxa"/>
+            <w:tcW w:w="4664" w:type="dxa"/>
             <w:vAlign w:val="center"/>
           </w:tcPr>
           <w:p>
@@ -15918,7 +15918,7 @@
         </w:tc>
         <w:tc>
           <w:tcPr>
-            <w:tcW w:w="4887" w:type="dxa"/>
+            <w:tcW w:w="4819" w:type="dxa"/>
             <w:vAlign w:val="center"/>
           </w:tcPr>
           <w:p>
@@ -15981,7 +15981,7 @@
         </w:tc>
         <w:tc>
           <w:tcPr>
-            <w:tcW w:w="4596" w:type="dxa"/>
+            <w:tcW w:w="4664" w:type="dxa"/>
           </w:tcPr>
           <w:p>
             <w:pPr>
@@ -16182,8 +16182,34 @@
                 <w:sz w:val="24"/>
                 <w:szCs w:val="24"/>
               </w:rPr>
-              <w:t>Waktu yang dibutuhkan untuk membentuk convex hull : 15 ms</w:t>
-            </w:r>
+              <w:t>Waktu yang dibutuhkan untuk membentuk convex hull : 15 m</w:t>
+            </w:r>
+            <w:r>
+              <w:rPr>
+                <w:rFonts w:ascii="Times New Roman" w:hAnsi="Times New Roman" w:cs="Times New Roman"/>
+                <w:sz w:val="24"/>
+                <w:szCs w:val="24"/>
+              </w:rPr>
+              <w:t>icro</w:t>
+            </w:r>
+            <w:r>
+              <w:rPr>
+                <w:rFonts w:ascii="Times New Roman" w:hAnsi="Times New Roman" w:cs="Times New Roman"/>
+                <w:sz w:val="24"/>
+                <w:szCs w:val="24"/>
+              </w:rPr>
+              <w:t>s</w:t>
+            </w:r>
+            <w:r>
+              <w:rPr>
+                <w:rFonts w:ascii="Times New Roman" w:hAnsi="Times New Roman" w:cs="Times New Roman"/>
+                <w:sz w:val="24"/>
+                <w:szCs w:val="24"/>
+              </w:rPr>
+              <w:t>econds</w:t>
+            </w:r>
+            <w:bookmarkStart w:id="0" w:name="_GoBack"/>
+            <w:bookmarkEnd w:id="0"/>
           </w:p>
           <w:p>
             <w:pPr>
@@ -16202,7 +16228,7 @@
         </w:tc>
         <w:tc>
           <w:tcPr>
-            <w:tcW w:w="4887" w:type="dxa"/>
+            <w:tcW w:w="4819" w:type="dxa"/>
             <w:vAlign w:val="center"/>
           </w:tcPr>
           <w:p>
@@ -16330,7 +16356,7 @@
         </w:tc>
         <w:tc>
           <w:tcPr>
-            <w:tcW w:w="4596" w:type="dxa"/>
+            <w:tcW w:w="4664" w:type="dxa"/>
             <w:vAlign w:val="center"/>
           </w:tcPr>
           <w:p>
@@ -16598,7 +16624,31 @@
                 <w:sz w:val="24"/>
                 <w:szCs w:val="24"/>
               </w:rPr>
-              <w:t>Waktu yang dibutuhkan untuk membentuk convex hull : 32 ms</w:t>
+              <w:t>Waktu yang dibutuhkan untuk membentuk convex hull : 32 m</w:t>
+            </w:r>
+            <w:r>
+              <w:rPr>
+                <w:rFonts w:ascii="Times New Roman" w:hAnsi="Times New Roman" w:cs="Times New Roman"/>
+                <w:sz w:val="24"/>
+                <w:szCs w:val="24"/>
+              </w:rPr>
+              <w:t>icro</w:t>
+            </w:r>
+            <w:r>
+              <w:rPr>
+                <w:rFonts w:ascii="Times New Roman" w:hAnsi="Times New Roman" w:cs="Times New Roman"/>
+                <w:sz w:val="24"/>
+                <w:szCs w:val="24"/>
+              </w:rPr>
+              <w:t>s</w:t>
+            </w:r>
+            <w:r>
+              <w:rPr>
+                <w:rFonts w:ascii="Times New Roman" w:hAnsi="Times New Roman" w:cs="Times New Roman"/>
+                <w:sz w:val="24"/>
+                <w:szCs w:val="24"/>
+              </w:rPr>
+              <w:t>econds</w:t>
             </w:r>
           </w:p>
           <w:p>
@@ -16618,7 +16668,7 @@
         </w:tc>
         <w:tc>
           <w:tcPr>
-            <w:tcW w:w="4887" w:type="dxa"/>
+            <w:tcW w:w="4819" w:type="dxa"/>
             <w:vAlign w:val="center"/>
           </w:tcPr>
           <w:p>
@@ -16750,7 +16800,7 @@
         </w:tc>
         <w:tc>
           <w:tcPr>
-            <w:tcW w:w="4596" w:type="dxa"/>
+            <w:tcW w:w="4664" w:type="dxa"/>
             <w:tcBorders>
               <w:top w:val="nil"/>
               <w:bottom w:val="nil"/>
@@ -17145,7 +17195,31 @@
                 <w:sz w:val="24"/>
                 <w:szCs w:val="24"/>
               </w:rPr>
-              <w:t>Waktu yang dibutuhkan untuk membentuk convex hull : 111 ms</w:t>
+              <w:t>Waktu yang dibutuhkan untuk membentuk convex hull : 111 m</w:t>
+            </w:r>
+            <w:r>
+              <w:rPr>
+                <w:rFonts w:ascii="Times New Roman" w:hAnsi="Times New Roman" w:cs="Times New Roman"/>
+                <w:sz w:val="24"/>
+                <w:szCs w:val="24"/>
+              </w:rPr>
+              <w:t>icro</w:t>
+            </w:r>
+            <w:r>
+              <w:rPr>
+                <w:rFonts w:ascii="Times New Roman" w:hAnsi="Times New Roman" w:cs="Times New Roman"/>
+                <w:sz w:val="24"/>
+                <w:szCs w:val="24"/>
+              </w:rPr>
+              <w:t>s</w:t>
+            </w:r>
+            <w:r>
+              <w:rPr>
+                <w:rFonts w:ascii="Times New Roman" w:hAnsi="Times New Roman" w:cs="Times New Roman"/>
+                <w:sz w:val="24"/>
+                <w:szCs w:val="24"/>
+              </w:rPr>
+              <w:t>econds</w:t>
             </w:r>
           </w:p>
           <w:p>
@@ -17165,7 +17239,7 @@
         </w:tc>
         <w:tc>
           <w:tcPr>
-            <w:tcW w:w="4887" w:type="dxa"/>
+            <w:tcW w:w="4819" w:type="dxa"/>
             <w:tcBorders>
               <w:top w:val="nil"/>
               <w:bottom w:val="nil"/>
@@ -17299,7 +17373,7 @@
         </w:tc>
         <w:tc>
           <w:tcPr>
-            <w:tcW w:w="4596" w:type="dxa"/>
+            <w:tcW w:w="4664" w:type="dxa"/>
           </w:tcPr>
           <w:p>
             <w:pPr>
@@ -17890,7 +17964,31 @@
                 <w:sz w:val="24"/>
                 <w:szCs w:val="24"/>
               </w:rPr>
-              <w:t>Waktu yang dibutuhkan untuk membentuk convex hull : 487 ms</w:t>
+              <w:t>Waktu yang dibutuhkan untuk membentuk convex hull : 487 m</w:t>
+            </w:r>
+            <w:r>
+              <w:rPr>
+                <w:rFonts w:ascii="Times New Roman" w:hAnsi="Times New Roman" w:cs="Times New Roman"/>
+                <w:sz w:val="24"/>
+                <w:szCs w:val="24"/>
+              </w:rPr>
+              <w:t>icro</w:t>
+            </w:r>
+            <w:r>
+              <w:rPr>
+                <w:rFonts w:ascii="Times New Roman" w:hAnsi="Times New Roman" w:cs="Times New Roman"/>
+                <w:sz w:val="24"/>
+                <w:szCs w:val="24"/>
+              </w:rPr>
+              <w:t>s</w:t>
+            </w:r>
+            <w:r>
+              <w:rPr>
+                <w:rFonts w:ascii="Times New Roman" w:hAnsi="Times New Roman" w:cs="Times New Roman"/>
+                <w:sz w:val="24"/>
+                <w:szCs w:val="24"/>
+              </w:rPr>
+              <w:t>econds</w:t>
             </w:r>
           </w:p>
           <w:p>
@@ -17910,7 +18008,7 @@
         </w:tc>
         <w:tc>
           <w:tcPr>
-            <w:tcW w:w="4887" w:type="dxa"/>
+            <w:tcW w:w="4819" w:type="dxa"/>
             <w:vAlign w:val="center"/>
           </w:tcPr>
           <w:p>
@@ -18042,7 +18140,7 @@
         </w:tc>
         <w:tc>
           <w:tcPr>
-            <w:tcW w:w="4596" w:type="dxa"/>
+            <w:tcW w:w="4664" w:type="dxa"/>
             <w:tcBorders>
               <w:top w:val="nil"/>
               <w:bottom w:val="nil"/>
@@ -19384,7 +19482,31 @@
                 <w:sz w:val="24"/>
                 <w:szCs w:val="24"/>
               </w:rPr>
-              <w:t>Waktu yang dibutuhkan untuk membentuk convex hull : 5441 ms</w:t>
+              <w:t>Waktu yang dibutuhkan untuk membentuk convex hull : 5441 m</w:t>
+            </w:r>
+            <w:r>
+              <w:rPr>
+                <w:rFonts w:ascii="Times New Roman" w:hAnsi="Times New Roman" w:cs="Times New Roman"/>
+                <w:sz w:val="24"/>
+                <w:szCs w:val="24"/>
+              </w:rPr>
+              <w:t>icro</w:t>
+            </w:r>
+            <w:r>
+              <w:rPr>
+                <w:rFonts w:ascii="Times New Roman" w:hAnsi="Times New Roman" w:cs="Times New Roman"/>
+                <w:sz w:val="24"/>
+                <w:szCs w:val="24"/>
+              </w:rPr>
+              <w:t>s</w:t>
+            </w:r>
+            <w:r>
+              <w:rPr>
+                <w:rFonts w:ascii="Times New Roman" w:hAnsi="Times New Roman" w:cs="Times New Roman"/>
+                <w:sz w:val="24"/>
+                <w:szCs w:val="24"/>
+              </w:rPr>
+              <w:t>econds</w:t>
             </w:r>
           </w:p>
           <w:p>
@@ -19476,7 +19598,7 @@
         </w:tc>
         <w:tc>
           <w:tcPr>
-            <w:tcW w:w="4887" w:type="dxa"/>
+            <w:tcW w:w="4819" w:type="dxa"/>
             <w:tcBorders>
               <w:top w:val="nil"/>
               <w:bottom w:val="nil"/>
@@ -19629,10 +19751,16 @@
           <w:sz w:val="24"/>
           <w:szCs w:val="24"/>
         </w:rPr>
-        <w:t>Lubuntu 18.04</w:t>
-      </w:r>
-      <w:bookmarkStart w:id="0" w:name="_GoBack"/>
-      <w:bookmarkEnd w:id="0"/>
+        <w:t>Lubuntu 19</w:t>
+      </w:r>
+      <w:r>
+        <w:rPr>
+          <w:rFonts w:ascii="Times New Roman" w:hAnsi="Times New Roman" w:cs="Times New Roman"/>
+          <w:sz w:val="24"/>
+          <w:szCs w:val="24"/>
+        </w:rPr>
+        <w:t>.04</w:t>
+      </w:r>
     </w:p>
     <w:p>
       <w:pPr>
@@ -22175,7 +22303,7 @@
 </file>
 
 <file path=customXml/itemProps1.xml><?xml version="1.0" encoding="utf-8"?>
-<ds:datastoreItem xmlns:ds="http://schemas.openxmlformats.org/officeDocument/2006/customXml" ds:itemID="{69E713C6-6228-4DBF-9202-1D94F1D7B254}">
+<ds:datastoreItem xmlns:ds="http://schemas.openxmlformats.org/officeDocument/2006/customXml" ds:itemID="{AC5943C3-F948-441A-95F5-01E7A7AC9543}">
   <ds:schemaRefs>
     <ds:schemaRef ds:uri="http://schemas.openxmlformats.org/officeDocument/2006/bibliography"/>
   </ds:schemaRefs>

</xml_diff>